<commit_message>
Added danilevskogo, vrasheniaEig, krilova methods.
</commit_message>
<xml_diff>
--- a/Reports/VMA_4_Otrazenia.docx
+++ b/Reports/VMA_4_Otrazenia.docx
@@ -2815,7 +2815,12 @@
         </w:rPr>
       </w:pPr>
       <w:r>
-        <w:rPr/>
+        <w:rPr>
+          <w:rFonts w:ascii="Times New Roman" w:hAnsi="Times New Roman"/>
+          <w:b/>
+          <w:sz w:val="36"/>
+          <w:szCs w:val="36"/>
+        </w:rPr>
       </w:r>
     </w:p>
     <w:p>
@@ -2868,10 +2873,10 @@
       <w:r>
         <w:rPr/>
         <w:drawing>
-          <wp:inline distT="0" distB="8255" distL="0" distR="3175">
+          <wp:inline distT="0" distB="0" distL="0" distR="0">
             <wp:extent cx="5940425" cy="5649595"/>
             <wp:effectExtent l="0" t="0" r="0" b="0"/>
-            <wp:docPr id="2" name="Рисунок 29" descr=""/>
+            <wp:docPr id="1" name="Рисунок 29" descr=""/>
             <wp:cNvGraphicFramePr>
               <a:graphicFrameLocks xmlns:a="http://schemas.openxmlformats.org/drawingml/2006/main" noChangeAspect="1"/>
             </wp:cNvGraphicFramePr>
@@ -2879,13 +2884,13 @@
               <a:graphicData uri="http://schemas.openxmlformats.org/drawingml/2006/picture">
                 <pic:pic xmlns:pic="http://schemas.openxmlformats.org/drawingml/2006/picture">
                   <pic:nvPicPr>
-                    <pic:cNvPr id="2" name="Рисунок 29" descr=""/>
+                    <pic:cNvPr id="1" name="Рисунок 29" descr=""/>
                     <pic:cNvPicPr>
                       <a:picLocks noChangeAspect="1" noChangeArrowheads="1"/>
                     </pic:cNvPicPr>
                   </pic:nvPicPr>
                   <pic:blipFill>
-                    <a:blip r:embed="rId3"/>
+                    <a:blip r:embed="rId2"/>
                     <a:stretch>
                       <a:fillRect/>
                     </a:stretch>
@@ -2916,7 +2921,7 @@
             <wp:extent cx="5419725" cy="2533650"/>
             <wp:effectExtent l="0" t="0" r="0" b="0"/>
             <wp:wrapNone/>
-            <wp:docPr id="1" name="Рисунок 30" descr=""/>
+            <wp:docPr id="2" name="Рисунок 30" descr=""/>
             <wp:cNvGraphicFramePr>
               <a:graphicFrameLocks xmlns:a="http://schemas.openxmlformats.org/drawingml/2006/main" noChangeAspect="1"/>
             </wp:cNvGraphicFramePr>
@@ -2924,13 +2929,13 @@
               <a:graphicData uri="http://schemas.openxmlformats.org/drawingml/2006/picture">
                 <pic:pic xmlns:pic="http://schemas.openxmlformats.org/drawingml/2006/picture">
                   <pic:nvPicPr>
-                    <pic:cNvPr id="1" name="Рисунок 30" descr=""/>
+                    <pic:cNvPr id="2" name="Рисунок 30" descr=""/>
                     <pic:cNvPicPr>
                       <a:picLocks noChangeAspect="1" noChangeArrowheads="1"/>
                     </pic:cNvPicPr>
                   </pic:nvPicPr>
                   <pic:blipFill>
-                    <a:blip r:embed="rId2"/>
+                    <a:blip r:embed="rId3"/>
                     <a:stretch>
                       <a:fillRect/>
                     </a:stretch>
@@ -3126,7 +3131,7 @@
       <w:r>
         <w:rPr/>
         <w:drawing>
-          <wp:inline distT="0" distB="0" distL="0" distR="9525">
+          <wp:inline distT="0" distB="0" distL="0" distR="0">
             <wp:extent cx="5572125" cy="1447800"/>
             <wp:effectExtent l="0" t="0" r="0" b="0"/>
             <wp:docPr id="3" name="Рисунок 31" descr=""/>
@@ -3496,7 +3501,6 @@
     <w:rPrDefault>
       <w:rPr>
         <w:rFonts w:ascii="Calibri" w:hAnsi="Calibri" w:eastAsia="Calibri" w:cs="" w:asciiTheme="minorHAnsi" w:cstheme="minorBidi" w:eastAsiaTheme="minorHAnsi" w:hAnsiTheme="minorHAnsi"/>
-        <w:sz w:val="22"/>
         <w:szCs w:val="22"/>
         <w:lang w:val="ru-RU" w:eastAsia="en-US" w:bidi="ar-SA"/>
       </w:rPr>
@@ -3660,7 +3664,7 @@
       <w:kern w:val="0"/>
       <w:sz w:val="22"/>
       <w:szCs w:val="22"/>
-      <w:lang w:eastAsia="ru-RU" w:val="ru-RU" w:bidi="ar-SA"/>
+      <w:lang w:val="ru-RU" w:eastAsia="ru-RU" w:bidi="ar-SA"/>
     </w:rPr>
   </w:style>
   <w:style w:type="character" w:styleId="DefaultParagraphFont" w:default="1">
@@ -3772,6 +3776,70 @@
       <w:rFonts w:cs="Times New Roman"/>
     </w:rPr>
   </w:style>
+  <w:style w:type="character" w:styleId="ListLabel10">
+    <w:name w:val="ListLabel 10"/>
+    <w:qFormat/>
+    <w:rPr>
+      <w:rFonts w:ascii="Times New Roman" w:hAnsi="Times New Roman" w:cs="Times New Roman"/>
+      <w:sz w:val="26"/>
+    </w:rPr>
+  </w:style>
+  <w:style w:type="character" w:styleId="ListLabel11">
+    <w:name w:val="ListLabel 11"/>
+    <w:qFormat/>
+    <w:rPr>
+      <w:rFonts w:cs="Times New Roman"/>
+    </w:rPr>
+  </w:style>
+  <w:style w:type="character" w:styleId="ListLabel12">
+    <w:name w:val="ListLabel 12"/>
+    <w:qFormat/>
+    <w:rPr>
+      <w:rFonts w:cs="Times New Roman"/>
+    </w:rPr>
+  </w:style>
+  <w:style w:type="character" w:styleId="ListLabel13">
+    <w:name w:val="ListLabel 13"/>
+    <w:qFormat/>
+    <w:rPr>
+      <w:rFonts w:cs="Times New Roman"/>
+    </w:rPr>
+  </w:style>
+  <w:style w:type="character" w:styleId="ListLabel14">
+    <w:name w:val="ListLabel 14"/>
+    <w:qFormat/>
+    <w:rPr>
+      <w:rFonts w:cs="Times New Roman"/>
+    </w:rPr>
+  </w:style>
+  <w:style w:type="character" w:styleId="ListLabel15">
+    <w:name w:val="ListLabel 15"/>
+    <w:qFormat/>
+    <w:rPr>
+      <w:rFonts w:cs="Times New Roman"/>
+    </w:rPr>
+  </w:style>
+  <w:style w:type="character" w:styleId="ListLabel16">
+    <w:name w:val="ListLabel 16"/>
+    <w:qFormat/>
+    <w:rPr>
+      <w:rFonts w:cs="Times New Roman"/>
+    </w:rPr>
+  </w:style>
+  <w:style w:type="character" w:styleId="ListLabel17">
+    <w:name w:val="ListLabel 17"/>
+    <w:qFormat/>
+    <w:rPr>
+      <w:rFonts w:cs="Times New Roman"/>
+    </w:rPr>
+  </w:style>
+  <w:style w:type="character" w:styleId="ListLabel18">
+    <w:name w:val="ListLabel 18"/>
+    <w:qFormat/>
+    <w:rPr>
+      <w:rFonts w:cs="Times New Roman"/>
+    </w:rPr>
+  </w:style>
   <w:style w:type="paragraph" w:styleId="Heading">
     <w:name w:val="Heading"/>
     <w:basedOn w:val="Normal"/>
@@ -3847,7 +3915,7 @@
       <w:kern w:val="0"/>
       <w:sz w:val="22"/>
       <w:szCs w:val="22"/>
-      <w:lang w:eastAsia="ru-RU" w:val="ru-RU" w:bidi="ar-SA"/>
+      <w:lang w:val="ru-RU" w:eastAsia="ru-RU" w:bidi="ar-SA"/>
     </w:rPr>
   </w:style>
   <w:style w:type="paragraph" w:styleId="2" w:customStyle="1">

</xml_diff>